<commit_message>
proposal edits - revised introduction - moved figures to new doc
</commit_message>
<xml_diff>
--- a/proposal/abrahamsen-proposal.md.docx
+++ b/proposal/abrahamsen-proposal.md.docx
@@ -7,30 +7,6 @@
         <w:pStyle w:val="Title"/>
       </w:pPr>
       <w:r>
-        <w:t xml:space="preserve">Reuse</w:t>
-      </w:r>
-      <w:r>
-        <w:t xml:space="preserve"> </w:t>
-      </w:r>
-      <w:r>
-        <w:t xml:space="preserve">and</w:t>
-      </w:r>
-      <w:r>
-        <w:t xml:space="preserve"> </w:t>
-      </w:r>
-      <w:r>
-        <w:t xml:space="preserve">Variation</w:t>
-      </w:r>
-      <w:r>
-        <w:t xml:space="preserve"> </w:t>
-      </w:r>
-      <w:r>
-        <w:t xml:space="preserve">in</w:t>
-      </w:r>
-      <w:r>
-        <w:t xml:space="preserve"> </w:t>
-      </w:r>
-      <w:r>
         <w:t xml:space="preserve">Hans</w:t>
       </w:r>
       <w:r>
@@ -38,6 +14,36 @@
       </w:r>
       <w:r>
         <w:t xml:space="preserve">Abrahamsen's</w:t>
+      </w:r>
+      <w:r>
+        <w:t xml:space="preserve"> </w:t>
+      </w:r>
+      <w:r>
+        <w:t xml:space="preserve">Second</w:t>
+      </w:r>
+      <w:r>
+        <w:t xml:space="preserve"> </w:t>
+      </w:r>
+      <w:r>
+        <w:t xml:space="preserve">Period:</w:t>
+      </w:r>
+      <w:r>
+        <w:t xml:space="preserve"> </w:t>
+      </w:r>
+      <w:r>
+        <w:t xml:space="preserve">An</w:t>
+      </w:r>
+      <w:r>
+        <w:t xml:space="preserve"> </w:t>
+      </w:r>
+      <w:r>
+        <w:t xml:space="preserve">Analysis</w:t>
+      </w:r>
+      <w:r>
+        <w:t xml:space="preserve"> </w:t>
+      </w:r>
+      <w:r>
+        <w:t xml:space="preserve">of</w:t>
       </w:r>
       <w:r>
         <w:t xml:space="preserve"> </w:t>
@@ -78,7 +84,54 @@
         <w:pStyle w:val="FirstParagraph"/>
       </w:pPr>
       <w:r>
-        <w:t xml:space="preserve">Beginning at the age of thirty-seven between 1988 and 1998, Danish composer Hans Abrahamsen took an extended break from composing. This period of reflection, contemplation, and private work came after professional success in the late 1970s and 1980s. A precocious young composer and prominent figure of the Danish "New Simplicity" movement, he had written a confident body of work by 27. These early works like</w:t>
+        <w:t xml:space="preserve">Between 1991 and 1999, Danish composer Hans Abrahamsen (b. 1952) took an extended break from composing. Abrahamsen experienced debilitating writer's block, saying that he was "paralyzed by the white paper" and "felt that his music had become so complex that he no longer had the tools to create what he tried to imagine."</w:t>
+      </w:r>
+      <w:r>
+        <w:rPr>
+          <w:rStyle w:val="Footnotereference"/>
+        </w:rPr>
+        <w:footnoteReference w:id="22"/>
+      </w:r>
+      <w:r>
+        <w:t xml:space="preserve"> </w:t>
+      </w:r>
+      <w:r>
+        <w:t xml:space="preserve">While he stopped taking commissions and producing new work, he did not stop working. Throughout this period, which he calls the "fermata" of his compositional life, Abrahamsen found inspiration in arranging and orchestrating other composers' works as well as his own earlier pieces. This period of reflection, contemplation, and private work provided the necessary catalyst leading to a new stylistic period, one built upon the foundations of his first period but extended beyond it to new territory.</w:t>
+      </w:r>
+    </w:p>
+    <w:p>
+      <w:pPr>
+        <w:pStyle w:val="BodyText"/>
+      </w:pPr>
+      <w:r>
+        <w:t xml:space="preserve">A precocious young composer, Abrahamsen had written a confident body of work by twenty-seven and was a prominent figure associated with the Danish "New Simplicity" movement. This movement was largely a reaction against Darmstadt serialism and sought to "establish a perceptible sense of form and to evolve a new relationship with past musical styles and objects."</w:t>
+      </w:r>
+      <w:r>
+        <w:rPr>
+          <w:rStyle w:val="Footnotereference"/>
+        </w:rPr>
+        <w:footnoteReference w:id="23"/>
+      </w:r>
+      <w:r>
+        <w:t xml:space="preserve"> </w:t>
+      </w:r>
+      <w:r>
+        <w:t xml:space="preserve">The works of this first period, like</w:t>
+      </w:r>
+      <w:r>
+        <w:t xml:space="preserve"> </w:t>
+      </w:r>
+      <w:r>
+        <w:rPr>
+          <w:i/>
+        </w:rPr>
+        <w:t xml:space="preserve">Ten Preludes for String Quartet</w:t>
+      </w:r>
+      <w:r>
+        <w:t xml:space="preserve"> </w:t>
+      </w:r>
+      <w:r>
+        <w:t xml:space="preserve">(1973),</w:t>
       </w:r>
       <w:r>
         <w:t xml:space="preserve"> </w:t>
@@ -123,31 +176,245 @@
         <w:t xml:space="preserve"> </w:t>
       </w:r>
       <w:r>
-        <w:t xml:space="preserve">(1978) blended the clarity of expression and concise use of musical material associated with "New Simplicity" along with elements of neo-classicism, neo-romanticism, and collage-like polystylism. The success of these works lead to commissions from the Berlin Philharmonic</w:t>
+        <w:t xml:space="preserve">(1978), blended the clarity of expression and economy of musical materials associated with "New Simplicity" along with elements of neo-classicism, neo-romanticism, and collage-like polystylism. His later first period works, like</w:t>
+      </w:r>
+      <w:r>
+        <w:t xml:space="preserve"> </w:t>
+      </w:r>
+      <w:r>
+        <w:rPr>
+          <w:i/>
+        </w:rPr>
+        <w:t xml:space="preserve">Six Pieces</w:t>
+      </w:r>
+      <w:r>
+        <w:t xml:space="preserve"> </w:t>
+      </w:r>
+      <w:r>
+        <w:t xml:space="preserve">(1984) for horn, violin, and piano, and</w:t>
+      </w:r>
+      <w:r>
+        <w:t xml:space="preserve"> </w:t>
+      </w:r>
+      <w:r>
+        <w:rPr>
+          <w:i/>
+        </w:rPr>
+        <w:t xml:space="preserve">Märchenbilder</w:t>
+      </w:r>
+      <w:r>
+        <w:t xml:space="preserve"> </w:t>
+      </w:r>
+      <w:r>
+        <w:t xml:space="preserve">(1984), and</w:t>
+      </w:r>
+      <w:r>
+        <w:t xml:space="preserve"> </w:t>
+      </w:r>
+      <w:r>
+        <w:rPr>
+          <w:i/>
+        </w:rPr>
+        <w:t xml:space="preserve">Lied in Fall</w:t>
+      </w:r>
+      <w:r>
+        <w:t xml:space="preserve"> </w:t>
+      </w:r>
+      <w:r>
+        <w:t xml:space="preserve">(1987) show a greater sense of chromaticism and denser, more granular textures, perhaps revealing the influence of his teacher György Ligeti.</w:t>
+      </w:r>
+    </w:p>
+    <w:p>
+      <w:pPr>
+        <w:pStyle w:val="BodyText"/>
+      </w:pPr>
+      <w:r>
+        <w:t xml:space="preserve">The musical style of Abrahamsen's second period is deeply informed by the groundwork he laid during the period of his "fermata." He returned to his older works and reorchestrated them for alternate ensembles, most notably the woodwind quintet</w:t>
+      </w:r>
+      <w:r>
+        <w:t xml:space="preserve"> </w:t>
+      </w:r>
+      <w:r>
+        <w:rPr>
+          <w:i/>
+        </w:rPr>
+        <w:t xml:space="preserve">Walden</w:t>
+      </w:r>
+      <w:r>
+        <w:t xml:space="preserve"> </w:t>
+      </w:r>
+      <w:r>
+        <w:t xml:space="preserve">and septet</w:t>
+      </w:r>
+      <w:r>
+        <w:t xml:space="preserve"> </w:t>
+      </w:r>
+      <w:r>
+        <w:rPr>
+          <w:i/>
+        </w:rPr>
+        <w:t xml:space="preserve">Winternacht</w:t>
+      </w:r>
+      <w:r>
+        <w:t xml:space="preserve">. He arranged and orchestrated works by Ives, Nielsen, Nørgård, and Ravel for ensembles ranging in size from woodwind quintet to chamber orchestra. Most importantly, Abrahamsen found inspiration in a set of canons by J.S. Bach</w:t>
       </w:r>
       <w:r>
         <w:rPr>
           <w:rStyle w:val="Footnotereference"/>
         </w:rPr>
-        <w:footnoteReference w:id="22"/>
-      </w:r>
-      <w:r>
-        <w:t xml:space="preserve"> </w:t>
-      </w:r>
-      <w:r>
-        <w:t xml:space="preserve">and the London Sinfonietta</w:t>
+        <w:footnoteReference w:id="24"/>
+      </w:r>
+      <w:r>
+        <w:t xml:space="preserve"> </w:t>
+      </w:r>
+      <w:r>
+        <w:t xml:space="preserve">that he arranged with a distinctly Minimalist aesthetic, a pairing he would later revisit in</w:t>
+      </w:r>
+      <w:r>
+        <w:t xml:space="preserve"> </w:t>
+      </w:r>
+      <w:r>
+        <w:rPr>
+          <w:i/>
+        </w:rPr>
+        <w:t xml:space="preserve">Schnee</w:t>
+      </w:r>
+      <w:r>
+        <w:t xml:space="preserve"> </w:t>
+      </w:r>
+      <w:r>
+        <w:t xml:space="preserve">(2006-08).</w:t>
+      </w:r>
+    </w:p>
+    <w:p>
+      <w:pPr>
+        <w:pStyle w:val="BodyText"/>
+      </w:pPr>
+      <w:r>
+        <w:t xml:space="preserve">Abrahamsen's "fermata" ended with the</w:t>
+      </w:r>
+      <w:r>
+        <w:t xml:space="preserve"> </w:t>
+      </w:r>
+      <w:r>
+        <w:rPr>
+          <w:i/>
+        </w:rPr>
+        <w:t xml:space="preserve">Concerto for Piano and Orchestra</w:t>
+      </w:r>
+      <w:r>
+        <w:t xml:space="preserve"> </w:t>
+      </w:r>
+      <w:r>
+        <w:t xml:space="preserve">(1999-2000) initiating a fertile period of artistic synthesis that combined the practice of returning to previous works (and referencing other composers' works) with new innovations in compositional technique. In this second period, Abrahamsen has returned to previous works in two ways: arranging a work for a larger ensemble or using a germinal motive and expanding upon it significantly. For instance, Abrahamsen recasts the first four movements and eighth movement of</w:t>
+      </w:r>
+      <w:r>
+        <w:t xml:space="preserve"> </w:t>
+      </w:r>
+      <w:r>
+        <w:rPr>
+          <w:i/>
+        </w:rPr>
+        <w:t xml:space="preserve">Ten Studies for Piano</w:t>
+      </w:r>
+      <w:r>
+        <w:t xml:space="preserve"> </w:t>
+      </w:r>
+      <w:r>
+        <w:t xml:space="preserve">(1984-98) for orchestral forces in</w:t>
+      </w:r>
+      <w:r>
+        <w:t xml:space="preserve"> </w:t>
+      </w:r>
+      <w:r>
+        <w:rPr>
+          <w:i/>
+        </w:rPr>
+        <w:t xml:space="preserve">Four Pieces for Orchestra</w:t>
+      </w:r>
+      <w:r>
+        <w:t xml:space="preserve"> </w:t>
+      </w:r>
+      <w:r>
+        <w:t xml:space="preserve">(2004) and the final movement of the</w:t>
+      </w:r>
+      <w:r>
+        <w:t xml:space="preserve"> </w:t>
+      </w:r>
+      <w:r>
+        <w:rPr>
+          <w:i/>
+        </w:rPr>
+        <w:t xml:space="preserve">Piano Concerto</w:t>
+      </w:r>
+      <w:r>
+        <w:t xml:space="preserve">, respectively. On the other hand,</w:t>
+      </w:r>
+      <w:r>
+        <w:t xml:space="preserve"> </w:t>
+      </w:r>
+      <w:r>
+        <w:rPr>
+          <w:i/>
+        </w:rPr>
+        <w:t xml:space="preserve">Air</w:t>
+      </w:r>
+      <w:r>
+        <w:t xml:space="preserve"> </w:t>
+      </w:r>
+      <w:r>
+        <w:t xml:space="preserve">(2006), for solo accordion, is a reworking and development of material from his first piece for accordion,</w:t>
+      </w:r>
+      <w:r>
+        <w:t xml:space="preserve"> </w:t>
+      </w:r>
+      <w:r>
+        <w:rPr>
+          <w:i/>
+        </w:rPr>
+        <w:t xml:space="preserve">Canzone</w:t>
+      </w:r>
+      <w:r>
+        <w:t xml:space="preserve"> </w:t>
+      </w:r>
+      <w:r>
+        <w:t xml:space="preserve">(1978), and</w:t>
+      </w:r>
+      <w:r>
+        <w:t xml:space="preserve"> </w:t>
+      </w:r>
+      <w:r>
+        <w:rPr>
+          <w:i/>
+        </w:rPr>
+        <w:t xml:space="preserve">Air</w:t>
+      </w:r>
+      <w:r>
+        <w:t xml:space="preserve"> </w:t>
+      </w:r>
+      <w:r>
+        <w:t xml:space="preserve">further serves as a point of departure for</w:t>
+      </w:r>
+      <w:r>
+        <w:t xml:space="preserve"> </w:t>
+      </w:r>
+      <w:r>
+        <w:rPr>
+          <w:i/>
+        </w:rPr>
+        <w:t xml:space="preserve">String Quartet No. 3</w:t>
+      </w:r>
+      <w:r>
+        <w:t xml:space="preserve"> </w:t>
+      </w:r>
+      <w:r>
+        <w:t xml:space="preserve">(2008).</w:t>
       </w:r>
       <w:r>
         <w:rPr>
           <w:rStyle w:val="Footnotereference"/>
         </w:rPr>
-        <w:footnoteReference w:id="23"/>
-      </w:r>
-      <w:r>
-        <w:t xml:space="preserve"> </w:t>
-      </w:r>
-      <w:r>
-        <w:t xml:space="preserve">in the 1980s.</w:t>
+        <w:footnoteReference w:id="25"/>
       </w:r>
     </w:p>
     <w:p>
@@ -155,31 +422,177 @@
         <w:pStyle w:val="BodyText"/>
       </w:pPr>
       <w:r>
-        <w:t xml:space="preserve">Yet despite these high profile commissions or perhaps due to them, Abrahamsen found it increasingly difficult to compose saying "I couldn’t find the way to make what I wanted" and that he was "paralyzed by the white paper."</w:t>
+        <w:t xml:space="preserve">Beginning with</w:t>
+      </w:r>
+      <w:r>
+        <w:t xml:space="preserve"> </w:t>
+      </w:r>
+      <w:r>
+        <w:rPr>
+          <w:i/>
+        </w:rPr>
+        <w:t xml:space="preserve">Schnee</w:t>
+      </w:r>
+      <w:r>
+        <w:t xml:space="preserve"> </w:t>
+      </w:r>
+      <w:r>
+        <w:t xml:space="preserve">(2006-08) and</w:t>
+      </w:r>
+      <w:r>
+        <w:t xml:space="preserve"> </w:t>
+      </w:r>
+      <w:r>
+        <w:rPr>
+          <w:i/>
+        </w:rPr>
+        <w:t xml:space="preserve">Wald</w:t>
+      </w:r>
+      <w:r>
+        <w:t xml:space="preserve"> </w:t>
+      </w:r>
+      <w:r>
+        <w:t xml:space="preserve">(2008-09), Abrahamsen's style crystalized into one based on tightly constrained musical materials, microtonal sonorities, repeating material delineated by repeat signs, frequent changes of meter, tempo modulations, and complex polyrhythms. The two works are drastically different in scope and instrumentation, with</w:t>
+      </w:r>
+      <w:r>
+        <w:t xml:space="preserve"> </w:t>
+      </w:r>
+      <w:r>
+        <w:rPr>
+          <w:i/>
+        </w:rPr>
+        <w:t xml:space="preserve">Schnee</w:t>
+      </w:r>
+      <w:r>
+        <w:t xml:space="preserve"> </w:t>
+      </w:r>
+      <w:r>
+        <w:t xml:space="preserve">scored for nine musicians lasting an hour and</w:t>
+      </w:r>
+      <w:r>
+        <w:t xml:space="preserve"> </w:t>
+      </w:r>
+      <w:r>
+        <w:rPr>
+          <w:i/>
+        </w:rPr>
+        <w:t xml:space="preserve">Wald</w:t>
+      </w:r>
+      <w:r>
+        <w:t xml:space="preserve"> </w:t>
+      </w:r>
+      <w:r>
+        <w:t xml:space="preserve">scored for fifteen musicians lasting eighteen minutes. Abrahamsen has indicated that</w:t>
+      </w:r>
+      <w:r>
+        <w:t xml:space="preserve"> </w:t>
+      </w:r>
+      <w:r>
+        <w:rPr>
+          <w:i/>
+        </w:rPr>
+        <w:t xml:space="preserve">Wald</w:t>
+      </w:r>
+      <w:r>
+        <w:t xml:space="preserve"> </w:t>
+      </w:r>
+      <w:r>
+        <w:t xml:space="preserve">is a "twin piece" to</w:t>
+      </w:r>
+      <w:r>
+        <w:t xml:space="preserve"> </w:t>
+      </w:r>
+      <w:r>
+        <w:rPr>
+          <w:i/>
+        </w:rPr>
+        <w:t xml:space="preserve">Schnee</w:t>
       </w:r>
       <w:r>
         <w:rPr>
           <w:rStyle w:val="Footnotereference"/>
         </w:rPr>
-        <w:footnoteReference w:id="24"/>
-      </w:r>
-      <w:r>
-        <w:t xml:space="preserve"> </w:t>
-      </w:r>
-      <w:r>
-        <w:t xml:space="preserve">"He felt that his music had become so complex that he no longer had the tools to create what he tried to imagine."</w:t>
+        <w:footnoteReference w:id="26"/>
+      </w:r>
+      <w:r>
+        <w:t xml:space="preserve">, and indeed they share not only the aforementioned characteristics but also clearly articulated forms and symmetrical ensemble seating plans.</w:t>
+      </w:r>
+    </w:p>
+    <w:p>
+      <w:pPr>
+        <w:pStyle w:val="BodyText"/>
+      </w:pPr>
+      <w:r>
+        <w:t xml:space="preserve">While</w:t>
+      </w:r>
+      <w:r>
+        <w:t xml:space="preserve"> </w:t>
+      </w:r>
+      <w:r>
+        <w:rPr>
+          <w:i/>
+        </w:rPr>
+        <w:t xml:space="preserve">Schnee</w:t>
+      </w:r>
+      <w:r>
+        <w:t xml:space="preserve"> </w:t>
+      </w:r>
+      <w:r>
+        <w:t xml:space="preserve">has gained greater notoriety due in part to its dramatic hour-long length,</w:t>
+      </w:r>
+      <w:r>
+        <w:t xml:space="preserve"> </w:t>
+      </w:r>
+      <w:r>
+        <w:rPr>
+          <w:i/>
+        </w:rPr>
+        <w:t xml:space="preserve">Wald</w:t>
+      </w:r>
+      <w:r>
+        <w:t xml:space="preserve"> </w:t>
+      </w:r>
+      <w:r>
+        <w:t xml:space="preserve">better exemplifies the synthesis of his second period, where previous materials are recast and further developed within the context of these new compositional resources. It consists of seven variations based on the beginning of his woodwind quintet</w:t>
+      </w:r>
+      <w:r>
+        <w:t xml:space="preserve"> </w:t>
+      </w:r>
+      <w:r>
+        <w:rPr>
+          <w:i/>
+        </w:rPr>
+        <w:t xml:space="preserve">Walden</w:t>
+      </w:r>
+      <w:r>
+        <w:t xml:space="preserve"> </w:t>
+      </w:r>
+      <w:r>
+        <w:t xml:space="preserve">(1978), and Abrahamsen has indicated there are additional connections to Robert Schumann's</w:t>
+      </w:r>
+      <w:r>
+        <w:t xml:space="preserve"> </w:t>
+      </w:r>
+      <w:r>
+        <w:rPr>
+          <w:i/>
+        </w:rPr>
+        <w:t xml:space="preserve">Waldszenen</w:t>
+      </w:r>
+      <w:r>
+        <w:t xml:space="preserve">.</w:t>
       </w:r>
       <w:r>
         <w:rPr>
           <w:rStyle w:val="Footnotereference"/>
         </w:rPr>
-        <w:footnoteReference w:id="25"/>
-      </w:r>
-      <w:r>
-        <w:t xml:space="preserve"> </w:t>
-      </w:r>
-      <w:r>
-        <w:t xml:space="preserve">While he stopped producing new work, he did not stop working, and throughout this period, which he calls the "fermata" of his compositional life, he focused on arranging and orchestrating both other composers' works as well as his own earlier pieces. Abrahamsen arranged works by Bach, Ives, Nielsen, Nørgård, and Ravel for ensembles ranging in size from woodwind quintet to chamber orchestra, and for his own work, he made different orchestrations of the woodwind quintet</w:t>
+        <w:footnoteReference w:id="27"/>
+      </w:r>
+      <w:r>
+        <w:t xml:space="preserve"> </w:t>
+      </w:r>
+      <w:r>
+        <w:t xml:space="preserve">The thematic material appearing in both</w:t>
       </w:r>
       <w:r>
         <w:t xml:space="preserve"> </w:t>
@@ -194,264 +607,7 @@
         <w:t xml:space="preserve"> </w:t>
       </w:r>
       <w:r>
-        <w:t xml:space="preserve">and septet</w:t>
-      </w:r>
-      <w:r>
-        <w:t xml:space="preserve"> </w:t>
-      </w:r>
-      <w:r>
-        <w:rPr>
-          <w:i/>
-        </w:rPr>
-        <w:t xml:space="preserve">Winternacht</w:t>
-      </w:r>
-      <w:r>
-        <w:t xml:space="preserve">.</w:t>
-      </w:r>
-    </w:p>
-    <w:p>
-      <w:pPr>
-        <w:pStyle w:val="BodyText"/>
-      </w:pPr>
-      <w:r>
-        <w:t xml:space="preserve">Abrahamsen emerged from this period of writer's block with his</w:t>
-      </w:r>
-      <w:r>
-        <w:t xml:space="preserve"> </w:t>
-      </w:r>
-      <w:r>
-        <w:rPr>
-          <w:i/>
-        </w:rPr>
-        <w:t xml:space="preserve">Concerto for Piano and Orchestra</w:t>
-      </w:r>
-      <w:r>
-        <w:t xml:space="preserve"> </w:t>
-      </w:r>
-      <w:r>
-        <w:t xml:space="preserve">(1999-2000), which was commissioned by the BIT-20 Ensemble and composed for his wife, pianist Anne Marie Abildskov. In this four movement work, Abrahamsen draws upon musical material from his earlier pieces, most notably in the last movement where he arranges the eighth movement (</w:t>
-      </w:r>
-      <w:r>
-        <w:rPr>
-          <w:i/>
-        </w:rPr>
-        <w:t xml:space="preserve">Rivière d'oubli</w:t>
-      </w:r>
-      <w:r>
-        <w:t xml:space="preserve">) of his</w:t>
-      </w:r>
-      <w:r>
-        <w:t xml:space="preserve"> </w:t>
-      </w:r>
-      <w:r>
-        <w:rPr>
-          <w:i/>
-        </w:rPr>
-        <w:t xml:space="preserve">Ten Studies for Piano</w:t>
-      </w:r>
-      <w:r>
-        <w:t xml:space="preserve">. The</w:t>
-      </w:r>
-      <w:r>
-        <w:t xml:space="preserve"> </w:t>
-      </w:r>
-      <w:r>
-        <w:rPr>
-          <w:i/>
-        </w:rPr>
-        <w:t xml:space="preserve">Concerto</w:t>
-      </w:r>
-      <w:r>
-        <w:t xml:space="preserve"> </w:t>
-      </w:r>
-      <w:r>
-        <w:t xml:space="preserve">also contains references to music by other composers through descriptive indications such as "Wie Mahler!" and "Hommage à Ligeti."</w:t>
-      </w:r>
-    </w:p>
-    <w:p>
-      <w:pPr>
-        <w:pStyle w:val="BodyText"/>
-      </w:pPr>
-      <w:r>
-        <w:t xml:space="preserve">These two characteristics, returning to earlier music and referencing other composers' work, has become a hallmark of Abrahamsen's style in this "post-fermata" period.</w:t>
-      </w:r>
-      <w:r>
-        <w:t xml:space="preserve"> </w:t>
-      </w:r>
-      <w:r>
-        <w:rPr>
-          <w:i/>
-        </w:rPr>
-        <w:t xml:space="preserve">Four Pieces for Orchestra</w:t>
-      </w:r>
-      <w:r>
-        <w:t xml:space="preserve"> </w:t>
-      </w:r>
-      <w:r>
-        <w:t xml:space="preserve">(2004) is an arrangement and development of the first four movements of</w:t>
-      </w:r>
-      <w:r>
-        <w:t xml:space="preserve"> </w:t>
-      </w:r>
-      <w:r>
-        <w:rPr>
-          <w:i/>
-        </w:rPr>
-        <w:t xml:space="preserve">Ten Studies for Piano</w:t>
-      </w:r>
-      <w:r>
-        <w:t xml:space="preserve"> </w:t>
-      </w:r>
-      <w:r>
-        <w:t xml:space="preserve">and references "post-Wagnerian orchestral repertoire, from Bruckner to early Schoenberg and Anton Webern."</w:t>
-      </w:r>
-      <w:r>
-        <w:rPr>
-          <w:rStyle w:val="Footnotereference"/>
-        </w:rPr>
-        <w:footnoteReference w:id="26"/>
-      </w:r>
-      <w:r>
-        <w:t xml:space="preserve"> </w:t>
-      </w:r>
-      <w:r>
-        <w:t xml:space="preserve">His nearly hour-long chamber work</w:t>
-      </w:r>
-      <w:r>
-        <w:t xml:space="preserve"> </w:t>
-      </w:r>
-      <w:r>
-        <w:rPr>
-          <w:i/>
-        </w:rPr>
-        <w:t xml:space="preserve">Schnee</w:t>
-      </w:r>
-      <w:r>
-        <w:t xml:space="preserve"> </w:t>
-      </w:r>
-      <w:r>
-        <w:t xml:space="preserve">(2006-08) is based upon the opening of Bach's</w:t>
-      </w:r>
-      <w:r>
-        <w:t xml:space="preserve"> </w:t>
-      </w:r>
-      <w:r>
-        <w:rPr>
-          <w:i/>
-        </w:rPr>
-        <w:t xml:space="preserve">Contrapuntus I</w:t>
-      </w:r>
-      <w:r>
-        <w:t xml:space="preserve"> </w:t>
-      </w:r>
-      <w:r>
-        <w:t xml:space="preserve">and also references</w:t>
-      </w:r>
-      <w:r>
-        <w:t xml:space="preserve"> </w:t>
-      </w:r>
-      <w:r>
-        <w:rPr>
-          <w:i/>
-        </w:rPr>
-        <w:t xml:space="preserve">Winternacht</w:t>
-      </w:r>
-      <w:r>
-        <w:t xml:space="preserve">.</w:t>
-      </w:r>
-      <w:r>
-        <w:t xml:space="preserve"> </w:t>
-      </w:r>
-      <w:r>
-        <w:rPr>
-          <w:i/>
-        </w:rPr>
-        <w:t xml:space="preserve">Air</w:t>
-      </w:r>
-      <w:r>
-        <w:t xml:space="preserve"> </w:t>
-      </w:r>
-      <w:r>
-        <w:t xml:space="preserve">(2006) for solo accordion is a twin to</w:t>
-      </w:r>
-      <w:r>
-        <w:t xml:space="preserve"> </w:t>
-      </w:r>
-      <w:r>
-        <w:rPr>
-          <w:i/>
-        </w:rPr>
-        <w:t xml:space="preserve">Canzone</w:t>
-      </w:r>
-      <w:r>
-        <w:t xml:space="preserve"> </w:t>
-      </w:r>
-      <w:r>
-        <w:t xml:space="preserve">(1978), his first work for accordion, and this material was used as the basis for</w:t>
-      </w:r>
-      <w:r>
-        <w:t xml:space="preserve"> </w:t>
-      </w:r>
-      <w:r>
-        <w:rPr>
-          <w:i/>
-        </w:rPr>
-        <w:t xml:space="preserve">String Quartet No. 3</w:t>
-      </w:r>
-      <w:r>
-        <w:t xml:space="preserve"> </w:t>
-      </w:r>
-      <w:r>
-        <w:t xml:space="preserve">(2008).</w:t>
-      </w:r>
-      <w:r>
-        <w:t xml:space="preserve"> </w:t>
-      </w:r>
-    </w:p>
-    <w:p>
-      <w:pPr>
-        <w:pStyle w:val="BodyText"/>
-      </w:pPr>
-      <w:r>
-        <w:t xml:space="preserve">In addition to these referential qualities, Abrahamsen began to incorporate new techniques in rhythm, timbre, and ensemble layout into his compositional language. The</w:t>
-      </w:r>
-      <w:r>
-        <w:t xml:space="preserve"> </w:t>
-      </w:r>
-      <w:r>
-        <w:rPr>
-          <w:i/>
-        </w:rPr>
-        <w:t xml:space="preserve">Concerto for Piano and Orchestra</w:t>
-      </w:r>
-      <w:r>
-        <w:t xml:space="preserve"> </w:t>
-      </w:r>
-      <w:r>
-        <w:t xml:space="preserve">features frequent changes of meter and complex polyrhythms, as well as microtonal inflections in the woodwinds and "natural" French horn. The nine musicians of</w:t>
-      </w:r>
-      <w:r>
-        <w:t xml:space="preserve"> </w:t>
-      </w:r>
-      <w:r>
-        <w:rPr>
-          <w:i/>
-        </w:rPr>
-        <w:t xml:space="preserve">Schnee</w:t>
-      </w:r>
-      <w:r>
-        <w:t xml:space="preserve"> </w:t>
-      </w:r>
-      <w:r>
-        <w:t xml:space="preserve">are symmetrically organized in a semi-circle with three woodwinds and piano on one side, three strings and piano on the other, and a percussionist in the center. Its overall form involves ten canons interspersed with three intermezzi during which various combinations of the woodwinds and strings gradually detune their instruments by a quarter tone over the course of the work.</w:t>
-      </w:r>
-    </w:p>
-    <w:p>
-      <w:pPr>
-        <w:pStyle w:val="BodyText"/>
-      </w:pPr>
-      <w:r>
-        <w:t xml:space="preserve">One piece that contains all of these "post-fermata" elements (material from an older work, references to another composer's music, complex meters, microtonality, and symmetrical ensemble layout) is Abrahamsen's</w:t>
+        <w:t xml:space="preserve">and</w:t>
       </w:r>
       <w:r>
         <w:t xml:space="preserve"> </w:t>
@@ -466,7 +622,7 @@
         <w:t xml:space="preserve"> </w:t>
       </w:r>
       <w:r>
-        <w:t xml:space="preserve">(2008-09). The 18-minute work was jointly commissioned by ASKO Schönberg and the Birmingham Contemporary Music Group and is scored for a large ensemble with novel doublings, among them bass flute and bass trumpet.</w:t>
+        <w:t xml:space="preserve">is a rising perfect fourth horn call that elicits responses from other instruments. The horn call repeats but has a slower periodicity than the other responses leading to a gradual change in the order of call and response. The passing of material around ensemble figures prominently throughout the work, and Abrahamsen controls this through the symmetrical arrangement of the ensemble into six groups. With these characteristics in mind,</w:t>
       </w:r>
       <w:r>
         <w:t xml:space="preserve"> </w:t>
@@ -481,187 +637,7 @@
         <w:t xml:space="preserve"> </w:t>
       </w:r>
       <w:r>
-        <w:t xml:space="preserve">is a set of seven variations based on the beginning of Abrahamsen's woodwind quintet</w:t>
-      </w:r>
-      <w:r>
-        <w:t xml:space="preserve"> </w:t>
-      </w:r>
-      <w:r>
-        <w:rPr>
-          <w:i/>
-        </w:rPr>
-        <w:t xml:space="preserve">Walden</w:t>
-      </w:r>
-      <w:r>
-        <w:t xml:space="preserve"> </w:t>
-      </w:r>
-      <w:r>
-        <w:t xml:space="preserve">(1978). The thematic material appearing in both pieces is a rising perfect fourth horn call that elicits responses from other instruments. The horn call repeats but has a slower periodicity than the other responses leading to a gradual change in the order of call and response. Of its connection to this earlier work and to Robert Schumann's music, Abrahamsen has said:</w:t>
-      </w:r>
-    </w:p>
-    <w:p>
-      <w:pPr>
-        <w:pStyle w:val="BodyText"/>
-      </w:pPr>
-    </w:p>
-    <w:p>
-      <w:pPr>
-        <w:pStyle w:val="BlockText"/>
-      </w:pPr>
-      <w:r>
-        <w:rPr>
-          <w:i/>
-        </w:rPr>
-        <w:t xml:space="preserve">Wald</w:t>
-      </w:r>
-      <w:r>
-        <w:t xml:space="preserve"> </w:t>
-      </w:r>
-      <w:r>
-        <w:t xml:space="preserve">is a twin piece to</w:t>
-      </w:r>
-      <w:r>
-        <w:t xml:space="preserve"> </w:t>
-      </w:r>
-      <w:r>
-        <w:rPr>
-          <w:i/>
-        </w:rPr>
-        <w:t xml:space="preserve">Walden</w:t>
-      </w:r>
-      <w:r>
-        <w:t xml:space="preserve">, but also to my former piece</w:t>
-      </w:r>
-      <w:r>
-        <w:t xml:space="preserve"> </w:t>
-      </w:r>
-      <w:r>
-        <w:rPr>
-          <w:i/>
-        </w:rPr>
-        <w:t xml:space="preserve">Schnee</w:t>
-      </w:r>
-      <w:r>
-        <w:t xml:space="preserve">.</w:t>
-      </w:r>
-    </w:p>
-    <w:p>
-      <w:pPr>
-        <w:pStyle w:val="BlockText"/>
-      </w:pPr>
-      <w:r>
-        <w:t xml:space="preserve">In</w:t>
-      </w:r>
-      <w:r>
-        <w:t xml:space="preserve"> </w:t>
-      </w:r>
-      <w:r>
-        <w:rPr>
-          <w:i/>
-        </w:rPr>
-        <w:t xml:space="preserve">Walden</w:t>
-      </w:r>
-      <w:r>
-        <w:t xml:space="preserve"> </w:t>
-      </w:r>
-      <w:r>
-        <w:t xml:space="preserve">I borrowed the title from the American philosopher Henry David Thoreau, who, in the middle of the eighteenth century, in a little wooden hermit house at the bank of the lake Walden pond, wrote the book</w:t>
-      </w:r>
-      <w:r>
-        <w:t xml:space="preserve"> </w:t>
-      </w:r>
-      <w:r>
-        <w:rPr>
-          <w:i/>
-        </w:rPr>
-        <w:t xml:space="preserve">Walden</w:t>
-      </w:r>
-      <w:r>
-        <w:t xml:space="preserve"> </w:t>
-      </w:r>
-      <w:r>
-        <w:t xml:space="preserve">of his life and time in the forests. Here he experimented living for two years in order to come closer to nature and to see if it was possible to live simply without all the unnecessary needs created by society. ... In my piece</w:t>
-      </w:r>
-      <w:r>
-        <w:t xml:space="preserve"> </w:t>
-      </w:r>
-      <w:r>
-        <w:rPr>
-          <w:i/>
-        </w:rPr>
-        <w:t xml:space="preserve">Walden</w:t>
-      </w:r>
-      <w:r>
-        <w:t xml:space="preserve">, I tried to search for the same simplicity, handling the most simple material, but at the same time trying not to lose the poetry.</w:t>
-      </w:r>
-    </w:p>
-    <w:p>
-      <w:pPr>
-        <w:pStyle w:val="BlockText"/>
-      </w:pPr>
-      <w:r>
-        <w:t xml:space="preserve">Robert Schumann wrote in 1848-49 a wonderful piano piece,</w:t>
-      </w:r>
-      <w:r>
-        <w:t xml:space="preserve"> </w:t>
-      </w:r>
-      <w:r>
-        <w:rPr>
-          <w:i/>
-        </w:rPr>
-        <w:t xml:space="preserve">Waldszenen</w:t>
-      </w:r>
-      <w:r>
-        <w:t xml:space="preserve">. He wrote this collection of short pieces with beautiful titles like "Einsame Blumen," "Vogel als Prophet," and also "Jäger auf der Lauer," just a few years before Thoreau wrote his book</w:t>
-      </w:r>
-      <w:r>
-        <w:t xml:space="preserve"> </w:t>
-      </w:r>
-      <w:r>
-        <w:rPr>
-          <w:i/>
-        </w:rPr>
-        <w:t xml:space="preserve">Walden</w:t>
-      </w:r>
-      <w:r>
-        <w:t xml:space="preserve">. For them the forest is the magical romantic place that gives a spiritual insight to man, but also from where we get our food through hunting. For me the forest still has this magical quality and</w:t>
-      </w:r>
-      <w:r>
-        <w:t xml:space="preserve"> </w:t>
-      </w:r>
-      <w:r>
-        <w:rPr>
-          <w:i/>
-        </w:rPr>
-        <w:t xml:space="preserve">Wald</w:t>
-      </w:r>
-      <w:r>
-        <w:t xml:space="preserve"> </w:t>
-      </w:r>
-      <w:r>
-        <w:t xml:space="preserve">has scenes with a hunting horn that calls (I many years ago played the magical "Waldhorn" and remember playing in the forest near my home), flocks of birds that when agitated take off, and there is also the sense of a hunt followed by galloping horses.</w:t>
-      </w:r>
-      <w:r>
-        <w:rPr>
-          <w:rStyle w:val="Footnotereference"/>
-        </w:rPr>
-        <w:footnoteReference w:id="27"/>
-      </w:r>
-    </w:p>
-    <w:p>
-      <w:pPr>
-        <w:pStyle w:val="FirstParagraph"/>
-      </w:pPr>
-    </w:p>
-    <w:p>
-      <w:pPr>
-        <w:pStyle w:val="BodyText"/>
-      </w:pPr>
-      <w:r>
-        <w:rPr>
-          <w:b/>
-        </w:rPr>
-        <w:t xml:space="preserve">closing statement on Wald</w:t>
+        <w:t xml:space="preserve">represents an excellent case study to discuss the features of Abrahamsen's second period.</w:t>
       </w:r>
     </w:p>
     <w:p>
@@ -679,7 +655,7 @@
         <w:pStyle w:val="FirstParagraph"/>
       </w:pPr>
       <w:r>
-        <w:t xml:space="preserve">This dissertation has two goals. The principle goal is to conduct a comprehensive analysis of</w:t>
+        <w:t xml:space="preserve">This dissertation has two goals. The principle goal is to examine the innovative compositional practices characteristic of Abrahamsen's second period through an analysis of</w:t>
       </w:r>
       <w:r>
         <w:t xml:space="preserve"> </w:t>
@@ -691,10 +667,7 @@
         <w:t xml:space="preserve">Wald</w:t>
       </w:r>
       <w:r>
-        <w:t xml:space="preserve"> </w:t>
-      </w:r>
-      <w:r>
-        <w:t xml:space="preserve">focusing on the compositional techniques characteristic of Abrahamsen's "post-fermata" music. This analysis will address each variation and identify pitch and rhythmic structures, the use of the ensemble's symmetrical layout, and how Abrahamsen develops and varies the musical material across the work. The second goal is to examine</w:t>
+        <w:t xml:space="preserve">. The second goal is to examine</w:t>
       </w:r>
       <w:r>
         <w:t xml:space="preserve"> </w:t>
@@ -706,7 +679,7 @@
         <w:t xml:space="preserve">Wald</w:t>
       </w:r>
       <w:r>
-        <w:t xml:space="preserve">'s relationship to other music through the following questions: How is</w:t>
+        <w:t xml:space="preserve">'s relationship to other music through the following questions: In what ways is</w:t>
       </w:r>
       <w:r>
         <w:t xml:space="preserve"> </w:t>
@@ -733,7 +706,7 @@
         <w:t xml:space="preserve">Walden</w:t>
       </w:r>
       <w:r>
-        <w:t xml:space="preserve">? In what ways is</w:t>
+        <w:t xml:space="preserve">? How is</w:t>
       </w:r>
       <w:r>
         <w:t xml:space="preserve"> </w:t>
@@ -748,7 +721,19 @@
         <w:t xml:space="preserve"> </w:t>
       </w:r>
       <w:r>
-        <w:t xml:space="preserve">a twin piece to</w:t>
+        <w:t xml:space="preserve">a "twin piece"</w:t>
+      </w:r>
+      <w:r>
+        <w:rPr>
+          <w:rStyle w:val="Footnotereference"/>
+        </w:rPr>
+        <w:footnoteReference w:id="29"/>
+      </w:r>
+      <w:r>
+        <w:t xml:space="preserve"> </w:t>
+      </w:r>
+      <w:r>
+        <w:t xml:space="preserve">to</w:t>
       </w:r>
       <w:r>
         <w:t xml:space="preserve"> </w:t>
@@ -790,41 +775,15 @@
         <w:t xml:space="preserve"> </w:t>
       </w:r>
       <w:r>
-        <w:t xml:space="preserve">in any substantial way beyond poetic kinship?</w:t>
-      </w:r>
-    </w:p>
-    <w:p>
-      <w:pPr>
-        <w:pStyle w:val="Heading5"/>
-      </w:pPr>
-      <w:bookmarkStart w:id="29" w:name="how-i-plan-to-complete-these-analysis"/>
-      <w:bookmarkEnd w:id="29"/>
-      <w:r>
-        <w:t xml:space="preserve">how I plan to complete these analysis</w:t>
-      </w:r>
-    </w:p>
-    <w:p>
-      <w:pPr>
-        <w:pStyle w:val="Compact"/>
-        <w:numPr>
-          <w:numId w:val="1001"/>
-          <w:ilvl w:val="0"/>
-        </w:numPr>
-      </w:pPr>
-      <w:r>
-        <w:t xml:space="preserve">get in contact with Abrahamsen (connection with ESM as Howard Hanson guest in 2013)</w:t>
-      </w:r>
-    </w:p>
-    <w:p>
-      <w:pPr>
-        <w:pStyle w:val="Compact"/>
-        <w:numPr>
-          <w:numId w:val="1001"/>
-          <w:ilvl w:val="0"/>
-        </w:numPr>
-      </w:pPr>
-      <w:r>
-        <w:t xml:space="preserve">analyze</w:t>
+        <w:t xml:space="preserve">in any substantial way beyond poetic inspiration?</w:t>
+      </w:r>
+    </w:p>
+    <w:p>
+      <w:pPr>
+        <w:pStyle w:val="BodyText"/>
+      </w:pPr>
+      <w:r>
+        <w:t xml:space="preserve">In order to conduct this analysis and address these questions, this essay will be divided into three parts. Part one will place Abrahamsen in a historical context by briefly discussing other twentieth-century composers who have exhibited commonalities in two areas that define his second period: 1) a break preceding a significant change in style, and 2) a predilection for reworking earlier musical material. Part two will provide an overview of</w:t>
       </w:r>
       <w:r>
         <w:t xml:space="preserve"> </w:t>
@@ -836,42 +795,6 @@
         <w:t xml:space="preserve">Walden</w:t>
       </w:r>
       <w:r>
-        <w:t xml:space="preserve">, focusing on first mvmt, for re-used material</w:t>
-      </w:r>
-    </w:p>
-    <w:p>
-      <w:pPr>
-        <w:pStyle w:val="Compact"/>
-        <w:numPr>
-          <w:numId w:val="1001"/>
-          <w:ilvl w:val="0"/>
-        </w:numPr>
-      </w:pPr>
-      <w:r>
-        <w:t xml:space="preserve">set theory for pitch aspects (Ernste (2006) indicates he thinks this way)</w:t>
-      </w:r>
-    </w:p>
-    <w:p>
-      <w:pPr>
-        <w:pStyle w:val="Compact"/>
-        <w:numPr>
-          <w:numId w:val="1001"/>
-          <w:ilvl w:val="0"/>
-        </w:numPr>
-      </w:pPr>
-      <w:r>
-        <w:t xml:space="preserve">compare symmetrical layout of</w:t>
-      </w:r>
-      <w:r>
-        <w:t xml:space="preserve"> </w:t>
-      </w:r>
-      <w:r>
-        <w:rPr>
-          <w:i/>
-        </w:rPr>
-        <w:t xml:space="preserve">Schnee</w:t>
-      </w:r>
-      <w:r>
         <w:t xml:space="preserve"> </w:t>
       </w:r>
       <w:r>
@@ -886,13 +809,11 @@
         </w:rPr>
         <w:t xml:space="preserve">Wald</w:t>
       </w:r>
-    </w:p>
-    <w:p>
-      <w:pPr>
-        <w:pStyle w:val="FirstParagraph"/>
-      </w:pPr>
-      <w:r>
-        <w:t xml:space="preserve">To answer these questions, I plan to analyze the first movement of</w:t>
+      <w:r>
+        <w:t xml:space="preserve"> </w:t>
+      </w:r>
+      <w:r>
+        <w:t xml:space="preserve">in order to compare and contrast Abrahamsen's first and second period styles. Significant differences will be drawn between the two periods, and the discussion of</w:t>
       </w:r>
       <w:r>
         <w:t xml:space="preserve"> </w:t>
@@ -907,7 +828,7 @@
         <w:t xml:space="preserve"> </w:t>
       </w:r>
       <w:r>
-        <w:t xml:space="preserve">from which Abrahamsen indicates he bases</w:t>
+        <w:t xml:space="preserve">will largely be limited to the first movement, as it contains the majority of the common material and has connections to the additional movements in the work. Part three will consist of a detailed analysis of the introduction and seven variations in</w:t>
       </w:r>
       <w:r>
         <w:t xml:space="preserve"> </w:t>
@@ -919,10 +840,22 @@
         <w:t xml:space="preserve">Wald</w:t>
       </w:r>
       <w:r>
-        <w:t xml:space="preserve"> </w:t>
-      </w:r>
-      <w:r>
-        <w:t xml:space="preserve">on.</w:t>
+        <w:t xml:space="preserve">. The focus will be on the way Abrahamsen recasts the germinal material from</w:t>
+      </w:r>
+      <w:r>
+        <w:t xml:space="preserve"> </w:t>
+      </w:r>
+      <w:r>
+        <w:rPr>
+          <w:i/>
+        </w:rPr>
+        <w:t xml:space="preserve">Walden</w:t>
+      </w:r>
+      <w:r>
+        <w:t xml:space="preserve"> </w:t>
+      </w:r>
+      <w:r>
+        <w:t xml:space="preserve">and develops it throughout the piece via harmony, orchestration (including timbral choices and the symmetrical ensemble layout), and texture (including metrical choices and polyrhythmic layering).</w:t>
       </w:r>
     </w:p>
     <w:p>
@@ -940,7 +873,7 @@
         <w:pStyle w:val="FirstParagraph"/>
       </w:pPr>
       <w:r>
-        <w:t xml:space="preserve">Hans Abrahamsen is a composer who has been relatively unknown in the United States until recently. His international profile has expanded significantly since the composition of</w:t>
+        <w:t xml:space="preserve">Hans Abrahamsen has been relatively unknown outside of Europe until recently. His international profile expanded significantly after the composition of</w:t>
       </w:r>
       <w:r>
         <w:t xml:space="preserve"> </w:t>
@@ -955,7 +888,7 @@
         <w:t xml:space="preserve"> </w:t>
       </w:r>
       <w:r>
-        <w:t xml:space="preserve">and</w:t>
+        <w:t xml:space="preserve">and more recently with the Berlin Philharmonic premiere of</w:t>
       </w:r>
       <w:r>
         <w:t xml:space="preserve"> </w:t>
@@ -970,7 +903,27 @@
         <w:t xml:space="preserve"> </w:t>
       </w:r>
       <w:r>
-        <w:t xml:space="preserve">(2014), and his receipt of the Grawemeyer Prize in 2016 has done much to bring attention to him in the U.S. Despite this, very few published analyses of Abrahamsen's music are available, with the exception of Dr. Kevin Ernste's dissertation on</w:t>
+        <w:t xml:space="preserve">(2014). The Cleveland Orchestra's recent American tour of this piece and its receipt of the 2016 Grawemeyer Award for Music has brought further attention to his work in the United States.</w:t>
+      </w:r>
+    </w:p>
+    <w:p>
+      <w:pPr>
+        <w:pStyle w:val="BodyText"/>
+      </w:pPr>
+      <w:r>
+        <w:t xml:space="preserve">Despite this burgeoning profile, little analytical work has been conducted on his music. Danish composer Karl Aage Rasmussen and scholar John David White have written books profiling Danish and Nordic composers respectively, but their discussion of Abrahamsen is limited to his earlier career from the 1970s and 1980s.</w:t>
+      </w:r>
+      <w:r>
+        <w:rPr>
+          <w:rStyle w:val="Footnotereference"/>
+        </w:rPr>
+        <w:footnoteReference w:id="31"/>
+      </w:r>
+      <w:r>
+        <w:t xml:space="preserve"> </w:t>
+      </w:r>
+      <w:r>
+        <w:t xml:space="preserve">Composer Kevin Ernste's dissertation on</w:t>
       </w:r>
       <w:r>
         <w:t xml:space="preserve"> </w:t>
@@ -982,51 +935,73 @@
         <w:t xml:space="preserve">Winternacht</w:t>
       </w:r>
       <w:r>
-        <w:t xml:space="preserve">. This dissertation would represent a meaningful contribution to the scholarly work on his music, and furthermore it would be one of the first analyses examining the music he has composed since the</w:t>
-      </w:r>
-      <w:r>
-        <w:t xml:space="preserve"> </w:t>
-      </w:r>
-      <w:r>
-        <w:rPr>
-          <w:i/>
-        </w:rPr>
-        <w:t xml:space="preserve">Piano Concerto</w:t>
-      </w:r>
+        <w:t xml:space="preserve"> </w:t>
+      </w:r>
+      <w:r>
+        <w:t xml:space="preserve">(1978) represents one of the only in-depth analyses of his music. Considering the existing scholarship's focus on the music of Abrahamsen's first period, this dissertation would represent a significant and original contribution to the knowledge on the music since his compositional "fermata."</w:t>
+      </w:r>
+    </w:p>
+    <w:p>
+      <w:pPr>
+        <w:pStyle w:val="Heading1"/>
+      </w:pPr>
+      <w:bookmarkStart w:id="32" w:name="bibliography"/>
+      <w:bookmarkEnd w:id="32"/>
+      <w:r>
+        <w:t xml:space="preserve">Bibliography</w:t>
+      </w:r>
+    </w:p>
+    <w:p>
+      <w:pPr>
+        <w:pStyle w:val="FirstParagraph"/>
+      </w:pPr>
+      <w:r>
+        <w:t xml:space="preserve"> </w:t>
+      </w:r>
+      <w:r>
+        <w:t xml:space="preserve"> </w:t>
+      </w:r>
+      <w:r>
+        <w:t xml:space="preserve"> </w:t>
+      </w:r>
+    </w:p>
+    <w:p>
+      <w:pPr>
+        <w:pStyle w:val="Bibliography"/>
+      </w:pPr>
+      <w:r>
+        <w:t xml:space="preserve">Abrahamsen, Hans. “</w:t>
+      </w:r>
+      <w:r>
+        <w:rPr>
+          <w:i/>
+        </w:rPr>
+        <w:t xml:space="preserve">String Quartet No. 3</w:t>
+      </w:r>
+      <w:r>
+        <w:t xml:space="preserve">,” 2008.</w:t>
+      </w:r>
+      <w:r>
+        <w:t xml:space="preserve"> </w:t>
+      </w:r>
+      <w:hyperlink r:id="rId33">
+        <w:r>
+          <w:rPr>
+            <w:rStyle w:val="Hyperlink"/>
+          </w:rPr>
+          <w:t xml:space="preserve">http://www.musicsalesclassical.com/composer/work/1/36682</w:t>
+        </w:r>
+      </w:hyperlink>
       <w:r>
         <w:t xml:space="preserve">.</w:t>
       </w:r>
     </w:p>
     <w:p>
       <w:pPr>
-        <w:pStyle w:val="Heading1"/>
-      </w:pPr>
-      <w:bookmarkStart w:id="31" w:name="bibliography"/>
-      <w:bookmarkEnd w:id="31"/>
-      <w:r>
-        <w:t xml:space="preserve">Bibliography</w:t>
-      </w:r>
-    </w:p>
-    <w:p>
-      <w:pPr>
-        <w:pStyle w:val="FirstParagraph"/>
-      </w:pPr>
-      <w:r>
-        <w:t xml:space="preserve"> </w:t>
-      </w:r>
-      <w:r>
-        <w:t xml:space="preserve"> </w:t>
-      </w:r>
-      <w:r>
-        <w:t xml:space="preserve"> </w:t>
-      </w:r>
-    </w:p>
-    <w:p>
-      <w:pPr>
         <w:pStyle w:val="Bibliography"/>
       </w:pPr>
       <w:r>
-        <w:t xml:space="preserve">Abrahamsen, Hans. “</w:t>
+        <w:t xml:space="preserve">———. “</w:t>
       </w:r>
       <w:r>
         <w:rPr>
@@ -1040,7 +1015,7 @@
       <w:r>
         <w:t xml:space="preserve"> </w:t>
       </w:r>
-      <w:hyperlink r:id="rId32">
+      <w:hyperlink r:id="rId34">
         <w:r>
           <w:rPr>
             <w:rStyle w:val="Hyperlink"/>
@@ -1071,7 +1046,7 @@
       <w:r>
         <w:t xml:space="preserve"> </w:t>
       </w:r>
-      <w:hyperlink r:id="rId33">
+      <w:hyperlink r:id="rId35">
         <w:r>
           <w:rPr>
             <w:rStyle w:val="Hyperlink"/>
@@ -1097,10 +1072,13 @@
         <w:rPr>
           <w:i/>
         </w:rPr>
-        <w:t xml:space="preserve">Winternacht</w:t>
-      </w:r>
-      <w:r>
-        <w:t xml:space="preserve">: Reflections on an Etching by M.C. Escher.” PhD thesis, University of Rochester, 2006.</w:t>
+        <w:t xml:space="preserve">Winternacht:</w:t>
+      </w:r>
+      <w:r>
+        <w:t xml:space="preserve"> </w:t>
+      </w:r>
+      <w:r>
+        <w:t xml:space="preserve">Reflections on an Etching by M.C. Escher.” PhD thesis, University of Rochester, 2006.</w:t>
       </w:r>
     </w:p>
     <w:p>
@@ -1122,7 +1100,7 @@
       <w:r>
         <w:t xml:space="preserve"> </w:t>
       </w:r>
-      <w:hyperlink r:id="rId34">
+      <w:hyperlink r:id="rId36">
         <w:r>
           <w:rPr>
             <w:rStyle w:val="Hyperlink"/>
@@ -1164,7 +1142,7 @@
       <w:r>
         <w:t xml:space="preserve"> </w:t>
       </w:r>
-      <w:hyperlink r:id="rId35">
+      <w:hyperlink r:id="rId37">
         <w:r>
           <w:rPr>
             <w:rStyle w:val="Hyperlink"/>
@@ -1241,16 +1219,10 @@
         <w:t xml:space="preserve"> </w:t>
       </w:r>
       <w:r>
-        <w:rPr>
-          <w:i/>
-        </w:rPr>
-        <w:t xml:space="preserve">Nacht und Trompeten</w:t>
-      </w:r>
-      <w:r>
-        <w:t xml:space="preserve"> </w:t>
-      </w:r>
-      <w:r>
-        <w:t xml:space="preserve">(1981)</w:t>
+        <w:t xml:space="preserve">Robin, “Hans Abrahamsen: Fame and Snow Falling on a Composer.”</w:t>
+      </w:r>
+      <w:r>
+        <w:t xml:space="preserve"> </w:t>
       </w:r>
     </w:p>
   </w:footnote>
@@ -1269,31 +1241,25 @@
         <w:t xml:space="preserve"> </w:t>
       </w:r>
       <w:r>
-        <w:rPr>
-          <w:i/>
-        </w:rPr>
-        <w:t xml:space="preserve">Märchenbilder</w:t>
-      </w:r>
-      <w:r>
-        <w:t xml:space="preserve"> </w:t>
-      </w:r>
-      <w:r>
-        <w:t xml:space="preserve">(1984) and</w:t>
-      </w:r>
-      <w:r>
-        <w:t xml:space="preserve"> </w:t>
-      </w:r>
-      <w:r>
-        <w:rPr>
-          <w:i/>
-        </w:rPr>
-        <w:t xml:space="preserve">Lied in Fall</w:t>
-      </w:r>
-      <w:r>
-        <w:t xml:space="preserve"> </w:t>
-      </w:r>
-      <w:r>
-        <w:t xml:space="preserve">(1987)</w:t>
+        <w:t xml:space="preserve">Ernste, “Hans Abrahamsen’s</w:t>
+      </w:r>
+      <w:r>
+        <w:t xml:space="preserve"> </w:t>
+      </w:r>
+      <w:r>
+        <w:rPr>
+          <w:i/>
+        </w:rPr>
+        <w:t xml:space="preserve">Winternacht:</w:t>
+      </w:r>
+      <w:r>
+        <w:t xml:space="preserve"> </w:t>
+      </w:r>
+      <w:r>
+        <w:t xml:space="preserve">Reflections on an Etching by M.C. Escher,” 8.</w:t>
+      </w:r>
+      <w:r>
+        <w:t xml:space="preserve"> </w:t>
       </w:r>
     </w:p>
   </w:footnote>
@@ -1312,7 +1278,7 @@
         <w:t xml:space="preserve"> </w:t>
       </w:r>
       <w:r>
-        <w:t xml:space="preserve">Robin, “Hans Abrahamsen: Fame and Snow Falling on a Composer.”</w:t>
+        <w:t xml:space="preserve">BWV 1072-1078</w:t>
       </w:r>
     </w:p>
   </w:footnote>
@@ -1331,7 +1297,16 @@
         <w:t xml:space="preserve"> </w:t>
       </w:r>
       <w:r>
-        <w:t xml:space="preserve">ibid.,</w:t>
+        <w:t xml:space="preserve">Abrahamsen, “</w:t>
+      </w:r>
+      <w:r>
+        <w:rPr>
+          <w:i/>
+        </w:rPr>
+        <w:t xml:space="preserve">String Quartet No. 3</w:t>
+      </w:r>
+      <w:r>
+        <w:t xml:space="preserve">” Program note.</w:t>
       </w:r>
       <w:r>
         <w:t xml:space="preserve"> </w:t>
@@ -1353,16 +1328,16 @@
         <w:t xml:space="preserve"> </w:t>
       </w:r>
       <w:r>
-        <w:t xml:space="preserve">Johnson, “</w:t>
-      </w:r>
-      <w:r>
-        <w:rPr>
-          <w:i/>
-        </w:rPr>
-        <w:t xml:space="preserve">Fire Stykker for Orkester</w:t>
-      </w:r>
-      <w:r>
-        <w:t xml:space="preserve">.”</w:t>
+        <w:t xml:space="preserve">Abrahamsen, “</w:t>
+      </w:r>
+      <w:r>
+        <w:rPr>
+          <w:i/>
+        </w:rPr>
+        <w:t xml:space="preserve">Wald</w:t>
+      </w:r>
+      <w:r>
+        <w:t xml:space="preserve">” Program note.</w:t>
       </w:r>
       <w:r>
         <w:t xml:space="preserve"> </w:t>
@@ -1384,16 +1359,84 @@
         <w:t xml:space="preserve"> </w:t>
       </w:r>
       <w:r>
-        <w:t xml:space="preserve">Abrahamsen, “</w:t>
-      </w:r>
-      <w:r>
-        <w:rPr>
-          <w:i/>
-        </w:rPr>
-        <w:t xml:space="preserve">Wald</w:t>
-      </w:r>
-      <w:r>
-        <w:t xml:space="preserve">.”</w:t>
+        <w:t xml:space="preserve">Ibid. Program note.</w:t>
+      </w:r>
+      <w:r>
+        <w:t xml:space="preserve"> </w:t>
+      </w:r>
+    </w:p>
+  </w:footnote>
+  <w:footnote w:id="29">
+    <w:p>
+      <w:pPr>
+        <w:pStyle w:val="Footnotetext"/>
+      </w:pPr>
+      <w:r>
+        <w:rPr>
+          <w:rStyle w:val="Footnotereference"/>
+        </w:rPr>
+        <w:footnoteRef/>
+      </w:r>
+      <w:r>
+        <w:t xml:space="preserve"> </w:t>
+      </w:r>
+      <w:r>
+        <w:t xml:space="preserve">Ibid. Program note.</w:t>
+      </w:r>
+      <w:r>
+        <w:t xml:space="preserve"> </w:t>
+      </w:r>
+    </w:p>
+  </w:footnote>
+  <w:footnote w:id="31">
+    <w:p>
+      <w:pPr>
+        <w:pStyle w:val="Footnotetext"/>
+      </w:pPr>
+      <w:r>
+        <w:rPr>
+          <w:rStyle w:val="Footnotereference"/>
+        </w:rPr>
+        <w:footnoteRef/>
+      </w:r>
+      <w:r>
+        <w:t xml:space="preserve"> </w:t>
+      </w:r>
+      <w:r>
+        <w:t xml:space="preserve">Rasmussen,</w:t>
+      </w:r>
+      <w:r>
+        <w:t xml:space="preserve"> </w:t>
+      </w:r>
+      <w:r>
+        <w:rPr>
+          <w:i/>
+        </w:rPr>
+        <w:t xml:space="preserve">Noteworthy Danes</w:t>
+      </w:r>
+      <w:r>
+        <w:t xml:space="preserve">.</w:t>
+      </w:r>
+      <w:r>
+        <w:t xml:space="preserve"> </w:t>
+      </w:r>
+      <w:r>
+        <w:t xml:space="preserve">White,</w:t>
+      </w:r>
+      <w:r>
+        <w:t xml:space="preserve"> </w:t>
+      </w:r>
+      <w:r>
+        <w:rPr>
+          <w:i/>
+        </w:rPr>
+        <w:t xml:space="preserve">New Music of the Nordic Countries</w:t>
+      </w:r>
+      <w:r>
+        <w:t xml:space="preserve"/>
+      </w:r>
+      <w:r>
+        <w:t xml:space="preserve">.</w:t>
       </w:r>
       <w:r>
         <w:t xml:space="preserve"> </w:t>
@@ -1515,7 +1558,7 @@
     </w:lvl>
   </w:abstractNum>
   <w:abstractNum w:abstractNumId="990">
-    <w:nsid w:val="8c147f32"/>
+    <w:nsid w:val="93c78b77"/>
     <w:multiLevelType w:val="multilevel"/>
     <w:lvl w:ilvl="0">
       <w:numFmt w:val="bullet"/>
@@ -1586,87 +1629,6 @@
     <w:lvl w:ilvl="6">
       <w:numFmt w:val="bullet"/>
       <w:lvlText w:val=" "/>
-      <w:lvlJc w:val="left"/>
-      <w:pPr>
-        <w:tabs>
-          <w:tab w:val="num" w:pos="4320"/>
-        </w:tabs>
-        <w:ind w:left="4800" w:hanging="480"/>
-      </w:pPr>
-    </w:lvl>
-  </w:abstractNum>
-  <w:abstractNum w:abstractNumId="991">
-    <w:nsid w:val="eefd53ae"/>
-    <w:multiLevelType w:val="multilevel"/>
-    <w:lvl w:ilvl="0">
-      <w:numFmt w:val="bullet"/>
-      <w:lvlText w:val="•"/>
-      <w:lvlJc w:val="left"/>
-      <w:pPr>
-        <w:tabs>
-          <w:tab w:val="num" w:pos="0"/>
-        </w:tabs>
-        <w:ind w:left="480" w:hanging="480"/>
-      </w:pPr>
-    </w:lvl>
-    <w:lvl w:ilvl="1">
-      <w:numFmt w:val="bullet"/>
-      <w:lvlText w:val="–"/>
-      <w:lvlJc w:val="left"/>
-      <w:pPr>
-        <w:tabs>
-          <w:tab w:val="num" w:pos="720"/>
-        </w:tabs>
-        <w:ind w:left="1200" w:hanging="480"/>
-      </w:pPr>
-    </w:lvl>
-    <w:lvl w:ilvl="2">
-      <w:numFmt w:val="bullet"/>
-      <w:lvlText w:val="•"/>
-      <w:lvlJc w:val="left"/>
-      <w:pPr>
-        <w:tabs>
-          <w:tab w:val="num" w:pos="1440"/>
-        </w:tabs>
-        <w:ind w:left="1920" w:hanging="480"/>
-      </w:pPr>
-    </w:lvl>
-    <w:lvl w:ilvl="3">
-      <w:numFmt w:val="bullet"/>
-      <w:lvlText w:val="–"/>
-      <w:lvlJc w:val="left"/>
-      <w:pPr>
-        <w:tabs>
-          <w:tab w:val="num" w:pos="2160"/>
-        </w:tabs>
-        <w:ind w:left="2640" w:hanging="480"/>
-      </w:pPr>
-    </w:lvl>
-    <w:lvl w:ilvl="4">
-      <w:numFmt w:val="bullet"/>
-      <w:lvlText w:val="•"/>
-      <w:lvlJc w:val="left"/>
-      <w:pPr>
-        <w:tabs>
-          <w:tab w:val="num" w:pos="2880"/>
-        </w:tabs>
-        <w:ind w:left="3360" w:hanging="480"/>
-      </w:pPr>
-    </w:lvl>
-    <w:lvl w:ilvl="5">
-      <w:numFmt w:val="bullet"/>
-      <w:lvlText w:val="–"/>
-      <w:lvlJc w:val="left"/>
-      <w:pPr>
-        <w:tabs>
-          <w:tab w:val="num" w:pos="3600"/>
-        </w:tabs>
-        <w:ind w:left="4080" w:hanging="480"/>
-      </w:pPr>
-    </w:lvl>
-    <w:lvl w:ilvl="6">
-      <w:numFmt w:val="bullet"/>
-      <w:lvlText w:val="•"/>
       <w:lvlJc w:val="left"/>
       <w:pPr>
         <w:tabs>
@@ -1681,9 +1643,6 @@
   </w:num>
   <w:num w:numId="1000">
     <w:abstractNumId w:val="990"/>
-  </w:num>
-  <w:num w:numId="1001">
-    <w:abstractNumId w:val="991"/>
   </w:num>
 </w:numbering>
 </file>

</xml_diff>